<commit_message>
Added new task : Ujian Akhir Semester
</commit_message>
<xml_diff>
--- a/uas/3122600003_Dukhaan Kamimpangan_2D4ITA - UAS.docx
+++ b/uas/3122600003_Dukhaan Kamimpangan_2D4ITA - UAS.docx
@@ -1513,17 +1513,7 @@
           <w:sz w:val="28"/>
           <w:szCs w:val="28"/>
         </w:rPr>
-        <w:t xml:space="preserve"> | PC 1 ke PC </w:t>
-      </w:r>
-      <w:r>
-        <w:rPr>
-          <w:rFonts w:ascii="Times New Roman" w:hAnsi="Times New Roman" w:cs="Times New Roman"/>
-          <w:b/>
-          <w:bCs/>
-          <w:sz w:val="28"/>
-          <w:szCs w:val="28"/>
-        </w:rPr>
-        <w:t>5</w:t>
+        <w:t xml:space="preserve"> | PC 1 ke PC 5</w:t>
       </w:r>
     </w:p>
     <w:p>
@@ -1702,10 +1692,33 @@
           <w:rFonts w:ascii="Times New Roman" w:hAnsi="Times New Roman" w:cs="Times New Roman"/>
           <w:b/>
           <w:bCs/>
-          <w:sz w:val="28"/>
-          <w:szCs w:val="28"/>
-        </w:rPr>
-      </w:pPr>
+          <w:sz w:val="32"/>
+          <w:szCs w:val="32"/>
+          <w:u w:val="single"/>
+        </w:rPr>
+      </w:pPr>
+      <w:r>
+        <w:rPr>
+          <w:rFonts w:ascii="Times New Roman" w:hAnsi="Times New Roman" w:cs="Times New Roman"/>
+          <w:b/>
+          <w:bCs/>
+          <w:sz w:val="32"/>
+          <w:szCs w:val="32"/>
+          <w:u w:val="single"/>
+        </w:rPr>
+        <w:t xml:space="preserve">RIP | </w:t>
+      </w:r>
+      <w:r>
+        <w:rPr>
+          <w:rFonts w:ascii="Times New Roman" w:hAnsi="Times New Roman" w:cs="Times New Roman"/>
+          <w:b/>
+          <w:bCs/>
+          <w:sz w:val="32"/>
+          <w:szCs w:val="32"/>
+          <w:u w:val="single"/>
+        </w:rPr>
+        <w:t>Router 1</w:t>
+      </w:r>
     </w:p>
     <w:p>
       <w:pPr>
@@ -1723,6 +1736,377 @@
       </w:pPr>
       <w:r>
         <w:rPr>
+          <w:noProof/>
+        </w:rPr>
+        <w:drawing>
+          <wp:inline distT="0" distB="0" distL="0" distR="0" wp14:anchorId="010EC7D6" wp14:editId="4E4154A2">
+            <wp:extent cx="5244465" cy="2506980"/>
+            <wp:effectExtent l="0" t="0" r="0" b="7620"/>
+            <wp:docPr id="4" name="Picture 4"/>
+            <wp:cNvGraphicFramePr>
+              <a:graphicFrameLocks xmlns:a="http://schemas.openxmlformats.org/drawingml/2006/main" noChangeAspect="1"/>
+            </wp:cNvGraphicFramePr>
+            <a:graphic xmlns:a="http://schemas.openxmlformats.org/drawingml/2006/main">
+              <a:graphicData uri="http://schemas.openxmlformats.org/drawingml/2006/picture">
+                <pic:pic xmlns:pic="http://schemas.openxmlformats.org/drawingml/2006/picture">
+                  <pic:nvPicPr>
+                    <pic:cNvPr id="1" name=""/>
+                    <pic:cNvPicPr/>
+                  </pic:nvPicPr>
+                  <pic:blipFill rotWithShape="1">
+                    <a:blip r:embed="rId13"/>
+                    <a:srcRect t="4135" b="10848"/>
+                    <a:stretch/>
+                  </pic:blipFill>
+                  <pic:spPr bwMode="auto">
+                    <a:xfrm>
+                      <a:off x="0" y="0"/>
+                      <a:ext cx="5254126" cy="2511598"/>
+                    </a:xfrm>
+                    <a:prstGeom prst="rect">
+                      <a:avLst/>
+                    </a:prstGeom>
+                    <a:ln>
+                      <a:noFill/>
+                    </a:ln>
+                    <a:extLst>
+                      <a:ext uri="{53640926-AAD7-44D8-BBD7-CCE9431645EC}">
+                        <a14:shadowObscured xmlns:a14="http://schemas.microsoft.com/office/drawing/2010/main"/>
+                      </a:ext>
+                    </a:extLst>
+                  </pic:spPr>
+                </pic:pic>
+              </a:graphicData>
+            </a:graphic>
+          </wp:inline>
+        </w:drawing>
+      </w:r>
+    </w:p>
+    <w:p>
+      <w:pPr>
+        <w:pStyle w:val="ListParagraph"/>
+        <w:tabs>
+          <w:tab w:val="left" w:pos="5114"/>
+        </w:tabs>
+        <w:rPr>
+          <w:rFonts w:ascii="Times New Roman" w:hAnsi="Times New Roman" w:cs="Times New Roman"/>
+          <w:b/>
+          <w:bCs/>
+          <w:sz w:val="32"/>
+          <w:szCs w:val="32"/>
+          <w:u w:val="single"/>
+        </w:rPr>
+      </w:pPr>
+    </w:p>
+    <w:p>
+      <w:pPr>
+        <w:pStyle w:val="ListParagraph"/>
+        <w:tabs>
+          <w:tab w:val="left" w:pos="5114"/>
+        </w:tabs>
+        <w:rPr>
+          <w:rFonts w:ascii="Times New Roman" w:hAnsi="Times New Roman" w:cs="Times New Roman"/>
+          <w:b/>
+          <w:bCs/>
+          <w:sz w:val="32"/>
+          <w:szCs w:val="32"/>
+          <w:u w:val="single"/>
+        </w:rPr>
+      </w:pPr>
+    </w:p>
+    <w:p>
+      <w:pPr>
+        <w:pStyle w:val="ListParagraph"/>
+        <w:tabs>
+          <w:tab w:val="left" w:pos="5114"/>
+        </w:tabs>
+        <w:rPr>
+          <w:rFonts w:ascii="Times New Roman" w:hAnsi="Times New Roman" w:cs="Times New Roman"/>
+          <w:b/>
+          <w:bCs/>
+          <w:sz w:val="32"/>
+          <w:szCs w:val="32"/>
+          <w:u w:val="single"/>
+        </w:rPr>
+      </w:pPr>
+    </w:p>
+    <w:p>
+      <w:pPr>
+        <w:pStyle w:val="ListParagraph"/>
+        <w:tabs>
+          <w:tab w:val="left" w:pos="5114"/>
+        </w:tabs>
+        <w:rPr>
+          <w:rFonts w:ascii="Times New Roman" w:hAnsi="Times New Roman" w:cs="Times New Roman"/>
+          <w:b/>
+          <w:bCs/>
+          <w:sz w:val="32"/>
+          <w:szCs w:val="32"/>
+          <w:u w:val="single"/>
+        </w:rPr>
+      </w:pPr>
+    </w:p>
+    <w:p>
+      <w:pPr>
+        <w:pStyle w:val="ListParagraph"/>
+        <w:tabs>
+          <w:tab w:val="left" w:pos="5114"/>
+        </w:tabs>
+        <w:rPr>
+          <w:rFonts w:ascii="Times New Roman" w:hAnsi="Times New Roman" w:cs="Times New Roman"/>
+          <w:b/>
+          <w:bCs/>
+          <w:sz w:val="32"/>
+          <w:szCs w:val="32"/>
+          <w:u w:val="single"/>
+        </w:rPr>
+      </w:pPr>
+    </w:p>
+    <w:p>
+      <w:pPr>
+        <w:pStyle w:val="ListParagraph"/>
+        <w:tabs>
+          <w:tab w:val="left" w:pos="5114"/>
+        </w:tabs>
+        <w:rPr>
+          <w:rFonts w:ascii="Times New Roman" w:hAnsi="Times New Roman" w:cs="Times New Roman"/>
+          <w:b/>
+          <w:bCs/>
+          <w:sz w:val="32"/>
+          <w:szCs w:val="32"/>
+          <w:u w:val="single"/>
+        </w:rPr>
+      </w:pPr>
+    </w:p>
+    <w:p>
+      <w:pPr>
+        <w:pStyle w:val="ListParagraph"/>
+        <w:tabs>
+          <w:tab w:val="left" w:pos="5114"/>
+        </w:tabs>
+        <w:rPr>
+          <w:rFonts w:ascii="Times New Roman" w:hAnsi="Times New Roman" w:cs="Times New Roman"/>
+          <w:b/>
+          <w:bCs/>
+          <w:sz w:val="32"/>
+          <w:szCs w:val="32"/>
+          <w:u w:val="single"/>
+        </w:rPr>
+      </w:pPr>
+    </w:p>
+    <w:p>
+      <w:pPr>
+        <w:pStyle w:val="ListParagraph"/>
+        <w:tabs>
+          <w:tab w:val="left" w:pos="5114"/>
+        </w:tabs>
+        <w:rPr>
+          <w:rFonts w:ascii="Times New Roman" w:hAnsi="Times New Roman" w:cs="Times New Roman"/>
+          <w:b/>
+          <w:bCs/>
+          <w:sz w:val="32"/>
+          <w:szCs w:val="32"/>
+          <w:u w:val="single"/>
+        </w:rPr>
+      </w:pPr>
+    </w:p>
+    <w:p>
+      <w:pPr>
+        <w:pStyle w:val="ListParagraph"/>
+        <w:tabs>
+          <w:tab w:val="left" w:pos="5114"/>
+        </w:tabs>
+        <w:rPr>
+          <w:rFonts w:ascii="Times New Roman" w:hAnsi="Times New Roman" w:cs="Times New Roman"/>
+          <w:b/>
+          <w:bCs/>
+          <w:sz w:val="32"/>
+          <w:szCs w:val="32"/>
+          <w:u w:val="single"/>
+        </w:rPr>
+      </w:pPr>
+    </w:p>
+    <w:p>
+      <w:pPr>
+        <w:pStyle w:val="ListParagraph"/>
+        <w:tabs>
+          <w:tab w:val="left" w:pos="5114"/>
+        </w:tabs>
+        <w:rPr>
+          <w:rFonts w:ascii="Times New Roman" w:hAnsi="Times New Roman" w:cs="Times New Roman"/>
+          <w:b/>
+          <w:bCs/>
+          <w:sz w:val="32"/>
+          <w:szCs w:val="32"/>
+          <w:u w:val="single"/>
+        </w:rPr>
+      </w:pPr>
+    </w:p>
+    <w:p>
+      <w:pPr>
+        <w:pStyle w:val="ListParagraph"/>
+        <w:tabs>
+          <w:tab w:val="left" w:pos="5114"/>
+        </w:tabs>
+        <w:rPr>
+          <w:rFonts w:ascii="Times New Roman" w:hAnsi="Times New Roman" w:cs="Times New Roman"/>
+          <w:b/>
+          <w:bCs/>
+          <w:sz w:val="32"/>
+          <w:szCs w:val="32"/>
+          <w:u w:val="single"/>
+        </w:rPr>
+      </w:pPr>
+    </w:p>
+    <w:p>
+      <w:pPr>
+        <w:pStyle w:val="ListParagraph"/>
+        <w:tabs>
+          <w:tab w:val="left" w:pos="5114"/>
+        </w:tabs>
+        <w:rPr>
+          <w:rFonts w:ascii="Times New Roman" w:hAnsi="Times New Roman" w:cs="Times New Roman"/>
+          <w:b/>
+          <w:bCs/>
+          <w:sz w:val="32"/>
+          <w:szCs w:val="32"/>
+          <w:u w:val="single"/>
+        </w:rPr>
+      </w:pPr>
+      <w:r>
+        <w:rPr>
+          <w:rFonts w:ascii="Times New Roman" w:hAnsi="Times New Roman" w:cs="Times New Roman"/>
+          <w:b/>
+          <w:bCs/>
+          <w:sz w:val="32"/>
+          <w:szCs w:val="32"/>
+          <w:u w:val="single"/>
+        </w:rPr>
+        <w:lastRenderedPageBreak/>
+        <w:t xml:space="preserve">RIP | Router </w:t>
+      </w:r>
+      <w:r>
+        <w:rPr>
+          <w:rFonts w:ascii="Times New Roman" w:hAnsi="Times New Roman" w:cs="Times New Roman"/>
+          <w:b/>
+          <w:bCs/>
+          <w:sz w:val="32"/>
+          <w:szCs w:val="32"/>
+          <w:u w:val="single"/>
+        </w:rPr>
+        <w:t>2</w:t>
+      </w:r>
+      <w:bookmarkStart w:id="0" w:name="_GoBack"/>
+      <w:bookmarkEnd w:id="0"/>
+    </w:p>
+    <w:p>
+      <w:pPr>
+        <w:pStyle w:val="ListParagraph"/>
+        <w:tabs>
+          <w:tab w:val="left" w:pos="5114"/>
+        </w:tabs>
+        <w:rPr>
+          <w:rFonts w:ascii="Times New Roman" w:hAnsi="Times New Roman" w:cs="Times New Roman"/>
+          <w:b/>
+          <w:bCs/>
+          <w:sz w:val="28"/>
+          <w:szCs w:val="28"/>
+        </w:rPr>
+      </w:pPr>
+    </w:p>
+    <w:p>
+      <w:pPr>
+        <w:pStyle w:val="ListParagraph"/>
+        <w:tabs>
+          <w:tab w:val="left" w:pos="5114"/>
+        </w:tabs>
+        <w:rPr>
+          <w:rFonts w:ascii="Times New Roman" w:hAnsi="Times New Roman" w:cs="Times New Roman"/>
+          <w:b/>
+          <w:bCs/>
+          <w:sz w:val="28"/>
+          <w:szCs w:val="28"/>
+        </w:rPr>
+      </w:pPr>
+      <w:r>
+        <w:rPr>
+          <w:noProof/>
+        </w:rPr>
+        <w:drawing>
+          <wp:inline distT="0" distB="0" distL="0" distR="0" wp14:anchorId="4EBB5A0B" wp14:editId="294EFBC6">
+            <wp:extent cx="5244465" cy="2682240"/>
+            <wp:effectExtent l="0" t="0" r="0" b="3810"/>
+            <wp:docPr id="5" name="Picture 5"/>
+            <wp:cNvGraphicFramePr>
+              <a:graphicFrameLocks xmlns:a="http://schemas.openxmlformats.org/drawingml/2006/main" noChangeAspect="1"/>
+            </wp:cNvGraphicFramePr>
+            <a:graphic xmlns:a="http://schemas.openxmlformats.org/drawingml/2006/main">
+              <a:graphicData uri="http://schemas.openxmlformats.org/drawingml/2006/picture">
+                <pic:pic xmlns:pic="http://schemas.openxmlformats.org/drawingml/2006/picture">
+                  <pic:nvPicPr>
+                    <pic:cNvPr id="1" name=""/>
+                    <pic:cNvPicPr/>
+                  </pic:nvPicPr>
+                  <pic:blipFill rotWithShape="1">
+                    <a:blip r:embed="rId14"/>
+                    <a:srcRect b="9038"/>
+                    <a:stretch/>
+                  </pic:blipFill>
+                  <pic:spPr bwMode="auto">
+                    <a:xfrm>
+                      <a:off x="0" y="0"/>
+                      <a:ext cx="5251656" cy="2685918"/>
+                    </a:xfrm>
+                    <a:prstGeom prst="rect">
+                      <a:avLst/>
+                    </a:prstGeom>
+                    <a:ln>
+                      <a:noFill/>
+                    </a:ln>
+                    <a:extLst>
+                      <a:ext uri="{53640926-AAD7-44D8-BBD7-CCE9431645EC}">
+                        <a14:shadowObscured xmlns:a14="http://schemas.microsoft.com/office/drawing/2010/main"/>
+                      </a:ext>
+                    </a:extLst>
+                  </pic:spPr>
+                </pic:pic>
+              </a:graphicData>
+            </a:graphic>
+          </wp:inline>
+        </w:drawing>
+      </w:r>
+    </w:p>
+    <w:p>
+      <w:pPr>
+        <w:pStyle w:val="ListParagraph"/>
+        <w:tabs>
+          <w:tab w:val="left" w:pos="5114"/>
+        </w:tabs>
+        <w:rPr>
+          <w:rFonts w:ascii="Times New Roman" w:hAnsi="Times New Roman" w:cs="Times New Roman"/>
+          <w:b/>
+          <w:bCs/>
+          <w:sz w:val="28"/>
+          <w:szCs w:val="28"/>
+        </w:rPr>
+      </w:pPr>
+    </w:p>
+    <w:p>
+      <w:pPr>
+        <w:pStyle w:val="ListParagraph"/>
+        <w:tabs>
+          <w:tab w:val="left" w:pos="5114"/>
+        </w:tabs>
+        <w:rPr>
+          <w:rFonts w:ascii="Times New Roman" w:hAnsi="Times New Roman" w:cs="Times New Roman"/>
+          <w:b/>
+          <w:bCs/>
+          <w:sz w:val="28"/>
+          <w:szCs w:val="28"/>
+        </w:rPr>
+      </w:pPr>
+      <w:r>
+        <w:rPr>
           <w:rFonts w:ascii="Times New Roman" w:hAnsi="Times New Roman" w:cs="Times New Roman"/>
           <w:b/>
           <w:bCs/>
@@ -1739,17 +2123,7 @@
           <w:sz w:val="28"/>
           <w:szCs w:val="28"/>
         </w:rPr>
-        <w:t xml:space="preserve"> | PC 1 ke PC </w:t>
-      </w:r>
-      <w:r>
-        <w:rPr>
-          <w:rFonts w:ascii="Times New Roman" w:hAnsi="Times New Roman" w:cs="Times New Roman"/>
-          <w:b/>
-          <w:bCs/>
-          <w:sz w:val="28"/>
-          <w:szCs w:val="28"/>
-        </w:rPr>
-        <w:t>6</w:t>
+        <w:t xml:space="preserve"> | PC 1 ke PC 6</w:t>
       </w:r>
     </w:p>
     <w:p>
@@ -1786,7 +2160,7 @@
                     <pic:cNvPicPr/>
                   </pic:nvPicPr>
                   <pic:blipFill>
-                    <a:blip r:embed="rId13"/>
+                    <a:blip r:embed="rId15"/>
                     <a:stretch>
                       <a:fillRect/>
                     </a:stretch>
@@ -1882,6 +2256,9 @@
         </w:rPr>
       </w:pPr>
       <w:r>
+        <w:rPr>
+          <w:noProof/>
+        </w:rPr>
         <w:lastRenderedPageBreak/>
         <w:drawing>
           <wp:inline distT="0" distB="0" distL="0" distR="0" wp14:anchorId="4502BFE5" wp14:editId="158894C7">
@@ -1899,7 +2276,7 @@
                     <pic:cNvPicPr/>
                   </pic:nvPicPr>
                   <pic:blipFill>
-                    <a:blip r:embed="rId14"/>
+                    <a:blip r:embed="rId16"/>
                     <a:stretch>
                       <a:fillRect/>
                     </a:stretch>
@@ -1919,8 +2296,6 @@
           </wp:inline>
         </w:drawing>
       </w:r>
-      <w:bookmarkStart w:id="0" w:name="_GoBack"/>
-      <w:bookmarkEnd w:id="0"/>
     </w:p>
     <w:p>
       <w:pPr>
@@ -1984,7 +2359,7 @@
                     <pic:cNvPicPr/>
                   </pic:nvPicPr>
                   <pic:blipFill rotWithShape="1">
-                    <a:blip r:embed="rId15"/>
+                    <a:blip r:embed="rId17"/>
                     <a:srcRect l="1043" r="1"/>
                     <a:stretch/>
                   </pic:blipFill>
@@ -2074,7 +2449,7 @@
                     <pic:cNvPicPr/>
                   </pic:nvPicPr>
                   <pic:blipFill>
-                    <a:blip r:embed="rId16"/>
+                    <a:blip r:embed="rId18"/>
                     <a:stretch>
                       <a:fillRect/>
                     </a:stretch>
@@ -2174,7 +2549,7 @@
                     <pic:cNvPicPr/>
                   </pic:nvPicPr>
                   <pic:blipFill>
-                    <a:blip r:embed="rId17"/>
+                    <a:blip r:embed="rId19"/>
                     <a:stretch>
                       <a:fillRect/>
                     </a:stretch>
@@ -2241,37 +2616,7 @@
           <w:sz w:val="28"/>
           <w:szCs w:val="28"/>
         </w:rPr>
-        <w:t xml:space="preserve"> | PC </w:t>
-      </w:r>
-      <w:r>
-        <w:rPr>
-          <w:rFonts w:ascii="Times New Roman" w:hAnsi="Times New Roman" w:cs="Times New Roman"/>
-          <w:b/>
-          <w:bCs/>
-          <w:sz w:val="28"/>
-          <w:szCs w:val="28"/>
-        </w:rPr>
-        <w:t>0</w:t>
-      </w:r>
-      <w:r>
-        <w:rPr>
-          <w:rFonts w:ascii="Times New Roman" w:hAnsi="Times New Roman" w:cs="Times New Roman"/>
-          <w:b/>
-          <w:bCs/>
-          <w:sz w:val="28"/>
-          <w:szCs w:val="28"/>
-        </w:rPr>
-        <w:t xml:space="preserve"> ke PC </w:t>
-      </w:r>
-      <w:r>
-        <w:rPr>
-          <w:rFonts w:ascii="Times New Roman" w:hAnsi="Times New Roman" w:cs="Times New Roman"/>
-          <w:b/>
-          <w:bCs/>
-          <w:sz w:val="28"/>
-          <w:szCs w:val="28"/>
-        </w:rPr>
-        <w:t>1</w:t>
+        <w:t xml:space="preserve"> | PC 0 ke PC 1</w:t>
       </w:r>
     </w:p>
     <w:p>
@@ -2308,7 +2653,7 @@
                     <pic:cNvPicPr/>
                   </pic:nvPicPr>
                   <pic:blipFill>
-                    <a:blip r:embed="rId18"/>
+                    <a:blip r:embed="rId20"/>
                     <a:stretch>
                       <a:fillRect/>
                     </a:stretch>
@@ -6501,7 +6846,7 @@
 </file>
 
 <file path=customXml/itemProps1.xml><?xml version="1.0" encoding="utf-8"?>
-<ds:datastoreItem xmlns:ds="http://schemas.openxmlformats.org/officeDocument/2006/customXml" ds:itemID="{BF08AADE-F5A4-4C84-A7A5-86434069B43A}">
+<ds:datastoreItem xmlns:ds="http://schemas.openxmlformats.org/officeDocument/2006/customXml" ds:itemID="{83E757D9-020B-4CCB-ADF9-DD227648A31E}">
   <ds:schemaRefs>
     <ds:schemaRef ds:uri="http://schemas.openxmlformats.org/officeDocument/2006/bibliography"/>
   </ds:schemaRefs>

</xml_diff>